<commit_message>
resume and capstone updates
updated resume
updated capstone descriptions
add content from COMP-401/MATH-401
</commit_message>
<xml_diff>
--- a/content/SHEETZ_RESUME.docx
+++ b/content/SHEETZ_RESUME.docx
@@ -10,6 +10,8 @@
           <w:sz w:val="40"/>
         </w:rPr>
       </w:pPr>
+      <w:bookmarkStart w:id="0" w:name="_GoBack"/>
+      <w:bookmarkEnd w:id="0"/>
       <w:r>
         <w:rPr>
           <w:b/>
@@ -301,7 +303,14 @@
           <w:sz w:val="23"/>
           <w:szCs w:val="23"/>
         </w:rPr>
-        <w:t>Monmouth College, Monmouth, Illinois</w:t>
+        <w:t xml:space="preserve">Monmouth College, Monmouth, </w:t>
+      </w:r>
+      <w:r>
+        <w:rPr>
+          <w:sz w:val="23"/>
+          <w:szCs w:val="23"/>
+        </w:rPr>
+        <w:t>IL</w:t>
       </w:r>
     </w:p>
     <w:p>
@@ -373,6 +382,13 @@
         </w:rPr>
         <w:t>Honors Program</w:t>
       </w:r>
+      <w:r>
+        <w:rPr>
+          <w:sz w:val="23"/>
+          <w:szCs w:val="23"/>
+        </w:rPr>
+        <w:t xml:space="preserve"> Member</w:t>
+      </w:r>
     </w:p>
     <w:p>
       <w:pPr>
@@ -402,6 +418,13 @@
           <w:szCs w:val="23"/>
         </w:rPr>
         <w:t>Alpha Lambda Delta</w:t>
+      </w:r>
+      <w:r>
+        <w:rPr>
+          <w:sz w:val="23"/>
+          <w:szCs w:val="23"/>
+        </w:rPr>
+        <w:t xml:space="preserve"> Member</w:t>
       </w:r>
     </w:p>
     <w:p>
@@ -576,23 +599,7 @@
           <w:sz w:val="23"/>
           <w:szCs w:val="23"/>
         </w:rPr>
-        <w:t xml:space="preserve">Explored FM synthesis with non-sinusoidal carrier waves using the </w:t>
-      </w:r>
-      <w:proofErr w:type="spellStart"/>
-      <w:r>
-        <w:rPr>
-          <w:sz w:val="23"/>
-          <w:szCs w:val="23"/>
-        </w:rPr>
-        <w:t>LittleBits</w:t>
-      </w:r>
-      <w:proofErr w:type="spellEnd"/>
-      <w:r>
-        <w:rPr>
-          <w:sz w:val="23"/>
-          <w:szCs w:val="23"/>
-        </w:rPr>
-        <w:t xml:space="preserve"> Synth Kit</w:t>
+        <w:t>Explored FM synthesis with non-sinusoidal carrier waves using the LittleBits Synth Kit</w:t>
       </w:r>
     </w:p>
     <w:p>
@@ -727,7 +734,14 @@
           <w:sz w:val="23"/>
           <w:szCs w:val="23"/>
         </w:rPr>
-        <w:t>Visual homing on unmanned aerial vehicles (UAVs)</w:t>
+        <w:t>Researched v</w:t>
+      </w:r>
+      <w:r>
+        <w:rPr>
+          <w:sz w:val="23"/>
+          <w:szCs w:val="23"/>
+        </w:rPr>
+        <w:t>isual homing on unmanned aerial vehicles (UAVs)</w:t>
       </w:r>
     </w:p>
     <w:p>
@@ -748,7 +762,6 @@
         </w:rPr>
         <w:t xml:space="preserve">Introduced to Python, </w:t>
       </w:r>
-      <w:proofErr w:type="spellStart"/>
       <w:r>
         <w:rPr>
           <w:i/>
@@ -757,7 +770,6 @@
         </w:rPr>
         <w:t>OpenCV</w:t>
       </w:r>
-      <w:proofErr w:type="spellEnd"/>
       <w:r>
         <w:rPr>
           <w:sz w:val="23"/>
@@ -924,7 +936,14 @@
           <w:sz w:val="23"/>
           <w:szCs w:val="23"/>
         </w:rPr>
-        <w:t>System identification to develop a mathematical model for internal vehicle dynamics</w:t>
+        <w:t>Used s</w:t>
+      </w:r>
+      <w:r>
+        <w:rPr>
+          <w:sz w:val="23"/>
+          <w:szCs w:val="23"/>
+        </w:rPr>
+        <w:t>ystem identification to develop a mathematical model for internal vehicle dynamics</w:t>
       </w:r>
     </w:p>
     <w:p>
@@ -1063,15 +1082,6 @@
           <w:szCs w:val="23"/>
         </w:rPr>
         <w:tab/>
-      </w:r>
-      <w:bookmarkStart w:id="0" w:name="_GoBack"/>
-      <w:bookmarkEnd w:id="0"/>
-      <w:r>
-        <w:rPr>
-          <w:b/>
-          <w:sz w:val="23"/>
-          <w:szCs w:val="23"/>
-        </w:rPr>
         <w:t xml:space="preserve"> </w:t>
       </w:r>
       <w:r>
@@ -1133,7 +1143,21 @@
           <w:sz w:val="23"/>
           <w:szCs w:val="23"/>
         </w:rPr>
-        <w:t>Supervised students during Summer Opportunity for Intellectual Activity Projects</w:t>
+        <w:t xml:space="preserve">Supervised students during Summer Opportunity for Intellectual Activity </w:t>
+      </w:r>
+      <w:r>
+        <w:rPr>
+          <w:sz w:val="23"/>
+          <w:szCs w:val="23"/>
+        </w:rPr>
+        <w:t>pr</w:t>
+      </w:r>
+      <w:r>
+        <w:rPr>
+          <w:sz w:val="23"/>
+          <w:szCs w:val="23"/>
+        </w:rPr>
+        <w:t>ojects</w:t>
       </w:r>
     </w:p>
     <w:p>
@@ -1275,7 +1299,21 @@
           <w:sz w:val="23"/>
           <w:szCs w:val="23"/>
         </w:rPr>
-        <w:t>Particle image velocimetry to investigate water flow around airfoils at angles of attack</w:t>
+        <w:t xml:space="preserve">Investigated </w:t>
+      </w:r>
+      <w:r>
+        <w:rPr>
+          <w:sz w:val="23"/>
+          <w:szCs w:val="23"/>
+        </w:rPr>
+        <w:t>water flow around airfoils at angles of attack</w:t>
+      </w:r>
+      <w:r>
+        <w:rPr>
+          <w:sz w:val="23"/>
+          <w:szCs w:val="23"/>
+        </w:rPr>
+        <w:t xml:space="preserve"> using particle image velocimetry</w:t>
       </w:r>
     </w:p>
     <w:p>
@@ -1679,7 +1717,14 @@
           <w:sz w:val="23"/>
           <w:szCs w:val="23"/>
         </w:rPr>
-        <w:t>Monmouth College, Monmouth, Illinois</w:t>
+        <w:t xml:space="preserve">Monmouth College, Monmouth, </w:t>
+      </w:r>
+      <w:r>
+        <w:rPr>
+          <w:sz w:val="23"/>
+          <w:szCs w:val="23"/>
+        </w:rPr>
+        <w:t>IL</w:t>
       </w:r>
     </w:p>
     <w:p>
@@ -1897,7 +1942,14 @@
           <w:sz w:val="23"/>
           <w:szCs w:val="23"/>
         </w:rPr>
-        <w:t>Monmouth College, Monmouth, Illinois</w:t>
+        <w:t xml:space="preserve">Monmouth College, Monmouth, </w:t>
+      </w:r>
+      <w:r>
+        <w:rPr>
+          <w:sz w:val="23"/>
+          <w:szCs w:val="23"/>
+        </w:rPr>
+        <w:t>IL</w:t>
       </w:r>
     </w:p>
     <w:p>
@@ -2089,7 +2141,14 @@
           <w:sz w:val="23"/>
           <w:szCs w:val="23"/>
         </w:rPr>
-        <w:t>Monmouth College, Monmouth, Illinois</w:t>
+        <w:t xml:space="preserve">Monmouth College, Monmouth, </w:t>
+      </w:r>
+      <w:r>
+        <w:rPr>
+          <w:sz w:val="23"/>
+          <w:szCs w:val="23"/>
+        </w:rPr>
+        <w:t>IL</w:t>
       </w:r>
     </w:p>
     <w:p>
@@ -2259,6 +2318,198 @@
           <w:sz w:val="23"/>
           <w:szCs w:val="23"/>
         </w:rPr>
+        <w:t xml:space="preserve">          May 2017 – July 2017</w:t>
+      </w:r>
+    </w:p>
+    <w:p>
+      <w:pPr>
+        <w:rPr>
+          <w:sz w:val="23"/>
+          <w:szCs w:val="23"/>
+        </w:rPr>
+      </w:pPr>
+      <w:r>
+        <w:rPr>
+          <w:sz w:val="23"/>
+          <w:szCs w:val="23"/>
+        </w:rPr>
+        <w:t xml:space="preserve">Auburn University, Auburn, </w:t>
+      </w:r>
+      <w:r>
+        <w:rPr>
+          <w:sz w:val="23"/>
+          <w:szCs w:val="23"/>
+        </w:rPr>
+        <w:t>AL</w:t>
+      </w:r>
+    </w:p>
+    <w:p>
+      <w:pPr>
+        <w:numPr>
+          <w:ilvl w:val="0"/>
+          <w:numId w:val="11"/>
+        </w:numPr>
+        <w:rPr>
+          <w:sz w:val="23"/>
+          <w:szCs w:val="23"/>
+        </w:rPr>
+      </w:pPr>
+      <w:r>
+        <w:rPr>
+          <w:sz w:val="23"/>
+          <w:szCs w:val="23"/>
+        </w:rPr>
+        <w:t>Worked under the supervision of Dr. Saad Biaz and Dr. Richard Chapman</w:t>
+      </w:r>
+    </w:p>
+    <w:p>
+      <w:pPr>
+        <w:numPr>
+          <w:ilvl w:val="0"/>
+          <w:numId w:val="11"/>
+        </w:numPr>
+        <w:rPr>
+          <w:sz w:val="23"/>
+          <w:szCs w:val="23"/>
+        </w:rPr>
+      </w:pPr>
+      <w:r>
+        <w:rPr>
+          <w:sz w:val="23"/>
+          <w:szCs w:val="23"/>
+        </w:rPr>
+        <w:t>Collaborated with peers to research, develop approach to problem, and write code</w:t>
+      </w:r>
+    </w:p>
+    <w:p>
+      <w:pPr>
+        <w:numPr>
+          <w:ilvl w:val="0"/>
+          <w:numId w:val="11"/>
+        </w:numPr>
+        <w:rPr>
+          <w:sz w:val="23"/>
+          <w:szCs w:val="23"/>
+        </w:rPr>
+      </w:pPr>
+      <w:r>
+        <w:rPr>
+          <w:sz w:val="23"/>
+          <w:szCs w:val="23"/>
+        </w:rPr>
+        <w:t>Wrote academic paper, created poster, and presented research</w:t>
+      </w:r>
+    </w:p>
+    <w:p>
+      <w:pPr>
+        <w:rPr>
+          <w:sz w:val="23"/>
+          <w:szCs w:val="23"/>
+        </w:rPr>
+      </w:pPr>
+    </w:p>
+    <w:p>
+      <w:pPr>
+        <w:rPr>
+          <w:b/>
+          <w:sz w:val="23"/>
+          <w:szCs w:val="23"/>
+        </w:rPr>
+      </w:pPr>
+      <w:r>
+        <w:rPr>
+          <w:b/>
+          <w:sz w:val="23"/>
+          <w:szCs w:val="23"/>
+        </w:rPr>
+        <w:t>Research Assistant</w:t>
+      </w:r>
+      <w:r>
+        <w:rPr>
+          <w:b/>
+          <w:sz w:val="23"/>
+          <w:szCs w:val="23"/>
+        </w:rPr>
+        <w:tab/>
+      </w:r>
+      <w:r>
+        <w:rPr>
+          <w:b/>
+          <w:sz w:val="23"/>
+          <w:szCs w:val="23"/>
+        </w:rPr>
+        <w:tab/>
+      </w:r>
+      <w:r>
+        <w:rPr>
+          <w:b/>
+          <w:sz w:val="23"/>
+          <w:szCs w:val="23"/>
+        </w:rPr>
+        <w:tab/>
+      </w:r>
+      <w:r>
+        <w:rPr>
+          <w:b/>
+          <w:sz w:val="23"/>
+          <w:szCs w:val="23"/>
+        </w:rPr>
+        <w:tab/>
+      </w:r>
+      <w:r>
+        <w:rPr>
+          <w:b/>
+          <w:sz w:val="23"/>
+          <w:szCs w:val="23"/>
+        </w:rPr>
+        <w:tab/>
+      </w:r>
+      <w:r>
+        <w:rPr>
+          <w:b/>
+          <w:sz w:val="23"/>
+          <w:szCs w:val="23"/>
+        </w:rPr>
+        <w:tab/>
+      </w:r>
+      <w:r>
+        <w:rPr>
+          <w:b/>
+          <w:sz w:val="23"/>
+          <w:szCs w:val="23"/>
+        </w:rPr>
+        <w:tab/>
+      </w:r>
+      <w:r>
+        <w:rPr>
+          <w:b/>
+          <w:sz w:val="23"/>
+          <w:szCs w:val="23"/>
+        </w:rPr>
+        <w:tab/>
+      </w:r>
+      <w:r>
+        <w:rPr>
+          <w:b/>
+          <w:sz w:val="23"/>
+          <w:szCs w:val="23"/>
+        </w:rPr>
+        <w:tab/>
+      </w:r>
+      <w:r>
+        <w:rPr>
+          <w:b/>
+          <w:sz w:val="23"/>
+          <w:szCs w:val="23"/>
+        </w:rPr>
+        <w:t xml:space="preserve">  </w:t>
+      </w:r>
+      <w:r>
+        <w:rPr>
+          <w:b/>
+          <w:sz w:val="23"/>
+          <w:szCs w:val="23"/>
+        </w:rPr>
         <w:t xml:space="preserve">     June 2016 – August 2016</w:t>
       </w:r>
     </w:p>
@@ -2274,7 +2525,14 @@
           <w:sz w:val="23"/>
           <w:szCs w:val="23"/>
         </w:rPr>
-        <w:t>University of Arizona, Tucson, Arizona</w:t>
+        <w:t xml:space="preserve">University of Arizona, Tucson, </w:t>
+      </w:r>
+      <w:r>
+        <w:rPr>
+          <w:sz w:val="23"/>
+          <w:szCs w:val="23"/>
+        </w:rPr>
+        <w:t>AZ</w:t>
       </w:r>
     </w:p>
     <w:p>
@@ -2332,223 +2590,6 @@
           <w:szCs w:val="23"/>
         </w:rPr>
         <w:t>Experienced writing academic papers and presenting research</w:t>
-      </w:r>
-    </w:p>
-    <w:p>
-      <w:pPr>
-        <w:rPr>
-          <w:sz w:val="23"/>
-          <w:szCs w:val="23"/>
-        </w:rPr>
-      </w:pPr>
-    </w:p>
-    <w:p>
-      <w:pPr>
-        <w:rPr>
-          <w:b/>
-          <w:sz w:val="23"/>
-          <w:szCs w:val="23"/>
-        </w:rPr>
-      </w:pPr>
-      <w:r>
-        <w:rPr>
-          <w:b/>
-          <w:sz w:val="23"/>
-          <w:szCs w:val="23"/>
-        </w:rPr>
-        <w:t>Research Assistant</w:t>
-      </w:r>
-      <w:r>
-        <w:rPr>
-          <w:b/>
-          <w:sz w:val="23"/>
-          <w:szCs w:val="23"/>
-        </w:rPr>
-        <w:tab/>
-      </w:r>
-      <w:r>
-        <w:rPr>
-          <w:b/>
-          <w:sz w:val="23"/>
-          <w:szCs w:val="23"/>
-        </w:rPr>
-        <w:tab/>
-      </w:r>
-      <w:r>
-        <w:rPr>
-          <w:b/>
-          <w:sz w:val="23"/>
-          <w:szCs w:val="23"/>
-        </w:rPr>
-        <w:tab/>
-      </w:r>
-      <w:r>
-        <w:rPr>
-          <w:b/>
-          <w:sz w:val="23"/>
-          <w:szCs w:val="23"/>
-        </w:rPr>
-        <w:tab/>
-      </w:r>
-      <w:r>
-        <w:rPr>
-          <w:b/>
-          <w:sz w:val="23"/>
-          <w:szCs w:val="23"/>
-        </w:rPr>
-        <w:tab/>
-      </w:r>
-      <w:r>
-        <w:rPr>
-          <w:b/>
-          <w:sz w:val="23"/>
-          <w:szCs w:val="23"/>
-        </w:rPr>
-        <w:tab/>
-      </w:r>
-      <w:r>
-        <w:rPr>
-          <w:b/>
-          <w:sz w:val="23"/>
-          <w:szCs w:val="23"/>
-        </w:rPr>
-        <w:tab/>
-      </w:r>
-      <w:r>
-        <w:rPr>
-          <w:b/>
-          <w:sz w:val="23"/>
-          <w:szCs w:val="23"/>
-        </w:rPr>
-        <w:tab/>
-      </w:r>
-      <w:r>
-        <w:rPr>
-          <w:b/>
-          <w:sz w:val="23"/>
-          <w:szCs w:val="23"/>
-        </w:rPr>
-        <w:tab/>
-      </w:r>
-      <w:r>
-        <w:rPr>
-          <w:b/>
-          <w:sz w:val="23"/>
-          <w:szCs w:val="23"/>
-        </w:rPr>
-        <w:t xml:space="preserve">  </w:t>
-      </w:r>
-      <w:r>
-        <w:rPr>
-          <w:b/>
-          <w:sz w:val="23"/>
-          <w:szCs w:val="23"/>
-        </w:rPr>
-        <w:t xml:space="preserve">          May 2017 – July 2017</w:t>
-      </w:r>
-    </w:p>
-    <w:p>
-      <w:pPr>
-        <w:rPr>
-          <w:sz w:val="23"/>
-          <w:szCs w:val="23"/>
-        </w:rPr>
-      </w:pPr>
-      <w:r>
-        <w:rPr>
-          <w:sz w:val="23"/>
-          <w:szCs w:val="23"/>
-        </w:rPr>
-        <w:t>Auburn University, Auburn, Alabama</w:t>
-      </w:r>
-    </w:p>
-    <w:p>
-      <w:pPr>
-        <w:numPr>
-          <w:ilvl w:val="0"/>
-          <w:numId w:val="11"/>
-        </w:numPr>
-        <w:rPr>
-          <w:sz w:val="23"/>
-          <w:szCs w:val="23"/>
-        </w:rPr>
-      </w:pPr>
-      <w:r>
-        <w:rPr>
-          <w:sz w:val="23"/>
-          <w:szCs w:val="23"/>
-        </w:rPr>
-        <w:t xml:space="preserve">Worked under the supervision of Dr. </w:t>
-      </w:r>
-      <w:proofErr w:type="spellStart"/>
-      <w:r>
-        <w:rPr>
-          <w:sz w:val="23"/>
-          <w:szCs w:val="23"/>
-        </w:rPr>
-        <w:t>Saad</w:t>
-      </w:r>
-      <w:proofErr w:type="spellEnd"/>
-      <w:r>
-        <w:rPr>
-          <w:sz w:val="23"/>
-          <w:szCs w:val="23"/>
-        </w:rPr>
-        <w:t xml:space="preserve"> </w:t>
-      </w:r>
-      <w:proofErr w:type="spellStart"/>
-      <w:r>
-        <w:rPr>
-          <w:sz w:val="23"/>
-          <w:szCs w:val="23"/>
-        </w:rPr>
-        <w:t>Biaz</w:t>
-      </w:r>
-      <w:proofErr w:type="spellEnd"/>
-      <w:r>
-        <w:rPr>
-          <w:sz w:val="23"/>
-          <w:szCs w:val="23"/>
-        </w:rPr>
-        <w:t xml:space="preserve"> and Dr. Richard Chapman</w:t>
-      </w:r>
-    </w:p>
-    <w:p>
-      <w:pPr>
-        <w:numPr>
-          <w:ilvl w:val="0"/>
-          <w:numId w:val="11"/>
-        </w:numPr>
-        <w:rPr>
-          <w:sz w:val="23"/>
-          <w:szCs w:val="23"/>
-        </w:rPr>
-      </w:pPr>
-      <w:r>
-        <w:rPr>
-          <w:sz w:val="23"/>
-          <w:szCs w:val="23"/>
-        </w:rPr>
-        <w:t>Collaborated with peers to research, develop approach to problem, and write code</w:t>
-      </w:r>
-    </w:p>
-    <w:p>
-      <w:pPr>
-        <w:numPr>
-          <w:ilvl w:val="0"/>
-          <w:numId w:val="11"/>
-        </w:numPr>
-        <w:rPr>
-          <w:sz w:val="23"/>
-          <w:szCs w:val="23"/>
-        </w:rPr>
-      </w:pPr>
-      <w:r>
-        <w:rPr>
-          <w:sz w:val="23"/>
-          <w:szCs w:val="23"/>
-        </w:rPr>
-        <w:t>Wrote academic paper, created poster, and presented research</w:t>
       </w:r>
     </w:p>
     <w:p>
@@ -5607,7 +5648,7 @@
 </file>
 
 <file path=customXml/itemProps1.xml><?xml version="1.0" encoding="utf-8"?>
-<ds:datastoreItem xmlns:ds="http://schemas.openxmlformats.org/officeDocument/2006/customXml" ds:itemID="{EB8A5677-3AD6-4E36-8905-492EAF114432}">
+<ds:datastoreItem xmlns:ds="http://schemas.openxmlformats.org/officeDocument/2006/customXml" ds:itemID="{EDF22182-C1CD-49FB-8632-4FB8E263942E}">
   <ds:schemaRefs>
     <ds:schemaRef ds:uri="http://schemas.openxmlformats.org/officeDocument/2006/bibliography"/>
   </ds:schemaRefs>

</xml_diff>